<commit_message>
a lot of work
</commit_message>
<xml_diff>
--- a/ГагилевУП.docx
+++ b/ГагилевУП.docx
@@ -370,10 +370,7 @@
         <w:t>.</w:t>
       </w:r>
       <w:r>
-        <w:t xml:space="preserve"> </w:t>
-      </w:r>
-      <w:r>
-        <w:t>Архитектурные преимущества MVT оказались особенно важны для сайта отеля, где требуется четкое разделение данных, бизнес-логики  и представления. Автоматически генерируемая админ-панель Django стала готовым инструментом для контент-менеджера отеля, позволяя управлять номерами, услугами и бронированиями без написания дополнительного кода.</w:t>
+        <w:t xml:space="preserve"> Архитектурные преимущества MVT оказались особенно важны для сайта отеля, где требуется четкое разделение данных, бизнес-логики  и представления. Автоматически генерируемая админ-панель Django стала готовым инструментом для контент-менеджера отеля, позволяя управлять номерами, услугами и бронированиями без написания дополнительного кода.</w:t>
       </w:r>
     </w:p>
     <w:p>
@@ -1240,34 +1237,7 @@
         <w:t xml:space="preserve"> </w:t>
       </w:r>
       <w:r>
-        <w:t xml:space="preserve">проекте </w:t>
-      </w:r>
-      <w:r>
-        <w:t xml:space="preserve">сайта отеля </w:t>
-      </w:r>
-      <w:r>
-        <w:t xml:space="preserve">показывает </w:t>
-      </w:r>
-      <w:r>
-        <w:t xml:space="preserve">её эффективность для задач предметной области. Модели (Models) отразили бизнес-сущности: RoomClasses для описания категорий, Services для услуг, Clients для гостей. Представления (Views) </w:t>
-      </w:r>
-      <w:r>
-        <w:t xml:space="preserve">изолировали </w:t>
-      </w:r>
-      <w:r>
-        <w:t xml:space="preserve">специфичную логику: от простого извлечения списка номеров до сложной будущей логики проверки дат для бронирования. Шаблоны (Templates) с использованием наследования позволили создать единый интерфейс, где изменения в дизайне шапки или подвала вносятся </w:t>
-      </w:r>
-      <w:r>
-        <w:t xml:space="preserve">одновременно </w:t>
-      </w:r>
-      <w:r>
-        <w:t xml:space="preserve">для всего сайта. Встроенный URL dispatcher обеспечил понятную и логичную структуру адресов, что важно как для пользователей, так и для поисковой оптимизации (SEO). Таким образом, архитектура Django не только предоставила каркас для разработки, но и </w:t>
-      </w:r>
-      <w:r>
-        <w:t xml:space="preserve">сформировала </w:t>
-      </w:r>
-      <w:r>
-        <w:t>дисциплину структурирования кода.</w:t>
+        <w:t>проекте сайта отеля показывает её эффективность для задач предметной области. Модели (Models) отразили бизнес-сущности: RoomClasses для описания категорий, Services для услуг, Clients для гостей. Представления (Views) изолировали специфичную логику: от простого извлечения списка номеров до сложной будущей логики проверки дат для бронирования. Шаблоны (Templates) с использованием наследования позволили создать единый интерфейс, где изменения в дизайне шапки или подвала вносятся одновременно для всего сайта. Встроенный URL dispatcher обеспечил понятную и логичную структуру адресов, что важно как для пользователей, так и для поисковой оптимизации (SEO). Таким образом, архитектура Django не только предоставила каркас для разработки, но и сформировала дисциплину структурирования кода.</w:t>
       </w:r>
     </w:p>
     <w:p>
@@ -1303,12 +1273,15 @@
     <w:p/>
     <w:p>
       <w:r>
-        <w:t>Проектирование базы данных является фундаментом всего приложения. Анализ предметной области позволил выделить ключевые сущности и их взаимосвязи, которые были реализованы в виде моделей Django.</w:t>
-      </w:r>
-    </w:p>
-    <w:p>
-      <w:r>
-        <w:t>Принципы нормализации: Структура БД следует принципам второй и третьей нормальной формы (2NF, 3NF), что минимизирует избыточность данных. Например, выделение отдельной модели BedTypes предотвращает дублирование строк "Двуспальная king-size" в каждом номере. Справочные модели обеспечивают целостность данных.</w:t>
+        <w:t>База данных -</w:t>
+      </w:r>
+      <w:r>
+        <w:t xml:space="preserve"> фундамент всего приложения. Анализ предметной области позволил выделить ключевые сущности и их взаимосвязи, которые были реализованы в виде моделей Django.</w:t>
+      </w:r>
+    </w:p>
+    <w:p>
+      <w:r>
+        <w:t>Принципы нормализации: Структура БД следует принципам второй и третьей нормальной формы, что минимизирует избыточность данных. Справочные модели обеспечивают целостность данных.</w:t>
       </w:r>
     </w:p>
     <w:p>
@@ -1352,8 +1325,11 @@
     </w:p>
     <w:p>
       <w:r>
+        <w:t xml:space="preserve">Модель HotelRooms описывает конкретный, физический номер в здании отеля, обладающий уникальным идентификатором. Каждый такой номер относится к определённому классу (RoomClasses) и имеет текущий статус </w:t>
+      </w:r>
+      <w:r>
         <w:lastRenderedPageBreak/>
-        <w:t>Модель HotelRooms описывает конкретный, физический номер в здании отеля, обладающий уникальным идентификатором. Каждый такой номер относится к определённому классу (RoomClasses) и имеет текущий статус (RoomStatuses). Эта сущность является точкой учета, связывающей описание категории номера с его фактическим состоянием и дальнейшими операциями, такими как заселение клиентов.</w:t>
+        <w:t>(RoomStatuses). Эта сущность является точкой учета, связывающей описание категории номера с его фактическим состоянием и дальнейшими операциями, такими как заселение клиентов.</w:t>
       </w:r>
     </w:p>
     <w:p>
@@ -1384,7 +1360,13 @@
     </w:p>
     <w:p>
       <w:r>
-        <w:t>Спроектированная схема БД напрямую обеспечивает выполнение функциональных требований, сформулированных в теоретической части:</w:t>
+        <w:t xml:space="preserve">Спроектированная схема БД обеспечивает выполнение функциональных требований, </w:t>
+      </w:r>
+      <w:r>
+        <w:t xml:space="preserve">из </w:t>
+      </w:r>
+      <w:r>
+        <w:t>теоретической части:</w:t>
       </w:r>
     </w:p>
     <w:p>
@@ -1436,8 +1418,40 @@
         <w:ind w:left="0" w:firstLine="709"/>
       </w:pPr>
       <w:r>
+        <w:t>Управление клиентами: централизовано в модели Clients с историей через связи с бронированиями и услугами.</w:t>
+      </w:r>
+    </w:p>
+    <w:p>
+      <w:r>
+        <w:t xml:space="preserve">Для каждого атрибута моделей был сознательно выбран тип поля Django, </w:t>
+      </w:r>
+      <w:r>
+        <w:t>который</w:t>
+      </w:r>
+      <w:r>
+        <w:t xml:space="preserve"> влияет на </w:t>
+      </w:r>
+      <w:r>
+        <w:t>проверку</w:t>
+      </w:r>
+      <w:r>
+        <w:t xml:space="preserve"> данных. </w:t>
+      </w:r>
+      <w:r>
+        <w:t>Д</w:t>
+      </w:r>
+      <w:r>
+        <w:t xml:space="preserve">ля всех финансовых показателей </w:t>
+      </w:r>
+      <w:r>
         <w:lastRenderedPageBreak/>
-        <w:t>Управление клиентами: централизовано в модели Clients с историей через связи с бронированиями и услугами.</w:t>
+        <w:t>использован DecimalField с фиксированной точностью, что исключает ошибки округления при расчетах. Поля для хранения изображений автоматически решают задачи валидации форматов, генерации путей хранения и оптимизации. Уникальные ограничения на критичные поля предотвраща</w:t>
+      </w:r>
+      <w:r>
+        <w:t>ют</w:t>
+      </w:r>
+      <w:r>
+        <w:t xml:space="preserve"> дублирование записей.</w:t>
       </w:r>
     </w:p>
     <w:p/>
@@ -1451,17 +1465,41 @@
     </w:p>
     <w:p/>
     <w:p>
-      <w:r>
-        <w:t>Файл views.py — это точка, где модели данных и URL-адреса превращаются в реакции на действия пользователя.</w:t>
+      <w:pPr>
+        <w:rPr>
+          <w:lang w:val="en-US"/>
+        </w:rPr>
+      </w:pPr>
+      <w:r>
+        <w:t>В файле views.py применены ключевые паттерны разработки на Django. Использование функции get_object_or_404() в sevPage демонстрирует реализацию "Безопасного извлечения объекта". В представлении main применяется</w:t>
       </w:r>
       <w:r>
         <w:t xml:space="preserve"> </w:t>
       </w:r>
       <w:r>
-        <w:t xml:space="preserve">В текущей реализации представления обрабатывают GET-запросы для отображения страниц. </w:t>
-      </w:r>
-    </w:p>
-    <w:p>
+        <w:t>предварительно вычисле</w:t>
+      </w:r>
+      <w:r>
+        <w:t>н</w:t>
+      </w:r>
+      <w:r>
+        <w:t>н</w:t>
+      </w:r>
+      <w:r>
+        <w:t>ый</w:t>
+      </w:r>
+      <w:r>
+        <w:t xml:space="preserve"> контекст — даты заранее форматируются в ISO-формат для непосредственного использования в HTML5-полях &lt;input type="date"&gt;. Все представления следуют паттерну "Толстые модели, тонкие представления", </w:t>
+      </w:r>
+      <w:r>
+        <w:t xml:space="preserve">передавая </w:t>
+      </w:r>
+      <w:r>
+        <w:t>логику работы с данными моделям и ORM, сохраняя views максимально простыми и сфокусированными на потоке управления.</w:t>
+      </w:r>
+      <w:r>
+        <w:t xml:space="preserve"> </w:t>
+      </w:r>
       <w:r>
         <w:t>Файл views.py содержит логику приложения, реализующую обработку HTTP-запросов и формирование ответов для различных страниц сайта отеля. Каждое представление отвечает за конкретный маршрут и выполняет чётко определённые задачи по работе с данными и их передаче в шаблоны для отображения.</w:t>
       </w:r>
@@ -1473,7 +1511,11 @@
     </w:p>
     <w:p>
       <w:r>
-        <w:t>Представления services и sevPage реализуют логику работы с разделом услуг отеля. Функция services извлекает все объекты модели Services из базы данных и передает полученный queryset в шаблон services.html для отображения общего каталога. Функция sevPage, принимая параметр service_id, использует функцию get_object_or_404 получения конкретного объекта услуги. Если объект с заданным идентификатором существует, он передаётся в шаблон service-page.html для детального отображения; в противном случае пользователю автоматически возвращается стандартная ошибка 404.</w:t>
+        <w:t xml:space="preserve">Представления services и sevPage реализуют логику работы с разделом услуг отеля. Функция services извлекает все объекты модели Services из базы данных и передает полученный queryset в шаблон services.html для отображения общего каталога. Функция sevPage, принимая параметр service_id, использует </w:t>
+      </w:r>
+      <w:r>
+        <w:lastRenderedPageBreak/>
+        <w:t>функцию get_object_or_404 получения конкретного объекта услуги. Если объект с заданным идентификатором существует, он передаётся в шаблон service-page.html для детального отображения; в противном случае пользователю автоматически возвращается стандартная ошибка 404.</w:t>
       </w:r>
     </w:p>
     <w:p>
@@ -1483,7 +1525,6 @@
     </w:p>
     <w:p>
       <w:r>
-        <w:lastRenderedPageBreak/>
         <w:t>Каждое представление выступает в роли контроллера, который запрашивает данные у модели, подготавливает контекст и предоставляет их отображение соответствующему шаблону.</w:t>
       </w:r>
     </w:p>
@@ -1534,7 +1575,11 @@
         <w:t xml:space="preserve">кий </w:t>
       </w:r>
       <w:r>
-        <w:t>параметр в URL. Часть пути &lt;int:service_id&gt; является конвертером пути, который извлекает из URL целочисленное значение и передает его в функцию views.sevPage в качестве аргумента service_id. Это позволяет создавать уникальные URL для каждого объекта.</w:t>
+        <w:t xml:space="preserve">параметр в URL. Часть пути &lt;int:service_id&gt; является конвертером пути, который извлекает из URL целочисленное значение и передает его в функцию </w:t>
+      </w:r>
+      <w:r>
+        <w:lastRenderedPageBreak/>
+        <w:t>views.sevPage в качестве аргумента service_id. Это позволяет создавать уникальные URL для каждого объекта.</w:t>
       </w:r>
     </w:p>
     <w:p>
@@ -1543,6 +1588,7 @@
       </w:r>
     </w:p>
     <w:p/>
+    <w:p/>
     <w:p>
       <w:pPr>
         <w:pStyle w:val="Heading2"/>
@@ -1557,18 +1603,21 @@
     <w:p/>
     <w:p>
       <w:r>
+        <w:t>В системе шаблонов Django мощным механизмом является наследование шаблонов, который позволяет создавать иерархическую структуру веб-страниц, избегая дублирования кода. Этот принцип реализован в проекте через базовый шаблон header_footer.html, который определяет общую структуру всех страниц сайта отеля, включая HTML-каркас, блоки метаданных, шапку (header) с навигацией и подвал (footer) с контактной информацией.</w:t>
+      </w:r>
+    </w:p>
+    <w:p>
+      <w:r>
+        <w:t>Базовый шаблон header_footer.html служит фундаментом для всех остальных страниц. В нём определены статические элементы, общие для всего сайта: блок &lt;head&gt; с метатегами, подключение основных CSS-файлов, а также структура шапки и подвала. Шапка содержит навигационное меню с ссылками на ключевые разделы сайта, центрально расположенный логотип, который является ссылкой на главную страницу. Подвал включает контактные данные отеля, повторную навигацию и фирменную атрибутику. Важнейшими элементами базового шаблона являются блоки, которые помечают области, предназначенные для переопределения в дочерних шаблонах. В данном случае определены блок main-link для подключения страничных стилей и блок main для размещения уникального содержимого каждой страницы.</w:t>
+      </w:r>
+    </w:p>
+    <w:p>
+      <w:r>
+        <w:t xml:space="preserve">Механизм наследования активируется в дочерних шаблонах с помощью директивы {% extends "header_footer.html" %}. Эта инструкция указывает Django, что текущий шаблон является расширением базового и должен </w:t>
+      </w:r>
+      <w:r>
         <w:lastRenderedPageBreak/>
-        <w:t>В системе шаблонов Django мощным механизмом является наследование шаблонов, который позволяет создавать иерархическую структуру веб-страниц, избегая дублирования кода. Этот принцип реализован в проекте через базовый шаблон header_footer.html, который определяет общую структуру всех страниц сайта отеля, включая HTML-каркас, блоки метаданных, шапку (header) с навигацией и подвал (footer) с контактной информацией.</w:t>
-      </w:r>
-    </w:p>
-    <w:p>
-      <w:r>
-        <w:t>Базовый шаблон header_footer.html служит фундаментом для всех остальных страниц. В нём определены статические элементы, общие для всего сайта: блок &lt;head&gt; с метатегами, подключение основных CSS-файлов, а также структура шапки и подвала. Шапка содержит навигационное меню с ссылками на ключевые разделы сайта, центрально расположенный логотип, который является ссылкой на главную страницу. Подвал включает контактные данные отеля, повторную навигацию и фирменную атрибутику. Важнейшими элементами базового шаблона являются блоки, которые помечают области, предназначенные для переопределения в дочерних шаблонах. В данном случае определены блок main-link для подключения страничных стилей и блок main для размещения уникального содержимого каждой страницы.</w:t>
-      </w:r>
-    </w:p>
-    <w:p>
-      <w:r>
-        <w:t>Механизм наследования активируется в дочерних шаблонах с помощью директивы {% extends "header_footer.html" %}. Эта инструкция указывает Django, что текущий шаблон является расширением базового и должен встраиваться в его структуру. Например, шаблон main_content.html наследует всю разметку header_footer.html, а затем заполняет определённые блоки своим содержимым. В блок main-link помещается ссылка на индивидуальный CSS</w:t>
+        <w:t>встраиваться в его структуру. Например, шаблон main_content.html наследует всю разметку header_footer.html, а затем заполняет определённые блоки своим содержимым. В блок main-link помещается ссылка на индивидуальный CSS</w:t>
       </w:r>
       <w:r>
         <w:noBreakHyphen/>
@@ -1577,50 +1626,50 @@
     </w:p>
     <w:p>
       <w:r>
-        <w:t xml:space="preserve">Преимущества такого подхода проявляются при поддержке и развитии проекта. Любое изменение в навигации или в структуре подвала требует правки </w:t>
+        <w:t xml:space="preserve">Преимущества такого подхода проявляются при поддержке и развитии проекта. Любое изменение в навигации или в структуре подвала требует правки только в одном файле — header_footer.html. Аналогично, обновление глобальных стилей или скриптов может быть выполнено централизованно. В учебной практике применение наследования шаблонов продемонстрировало освоение принципа </w:t>
+      </w:r>
+      <w:r>
+        <w:t>“</w:t>
+      </w:r>
+      <w:r>
+        <w:t>Не повторяй себя</w:t>
+      </w:r>
+      <w:r>
+        <w:t>”</w:t>
+      </w:r>
+      <w:r>
+        <w:t xml:space="preserve"> и организации frontend-составляющей веб-приложения на Django.</w:t>
+      </w:r>
+    </w:p>
+    <w:p>
+      <w:r>
+        <w:t>Разберем все основные шаблоны.</w:t>
+      </w:r>
+    </w:p>
+    <w:p>
+      <w:r>
+        <w:t xml:space="preserve">Шаблон main_content.html является центральной точкой входа для пользователей и формирует главную страницу сайта отеля. Шаблон построен вокруг нескольких ключевых блоков, которые наследуют общую структуру из базового шаблона. Доминирующим элементом выступает полноразмерное баннерное изображение, создающее атмосферу и имидж отеля. Ниже располагается форма бронирования, предзаполняющая поля дат заезда и выезда. Завершают </w:t>
+      </w:r>
+      <w:r>
+        <w:t>структуру</w:t>
+      </w:r>
+      <w:r>
+        <w:t xml:space="preserve"> тематические секции, </w:t>
+      </w:r>
+      <w:r>
+        <w:t xml:space="preserve">показывающие </w:t>
+      </w:r>
+      <w:r>
+        <w:t>гостям подборку привлекательных услуг и типов номеров через карточки с изображениями и описаниями, что обеспечивает знакомство с предложением.</w:t>
+      </w:r>
+    </w:p>
+    <w:p>
+      <w:r>
+        <w:t xml:space="preserve">Шаблон services.html реализует страницу каталога всех услуг отеля, применяя принцип сеточного расположения карточек для оптимального использования пространства. Каждая карточка услуги динамически генерируется в цикле на основе QuerySet, полученного из модели Services, и содержит её название, краткое описание, главное изображение и ссылку для </w:t>
       </w:r>
       <w:r>
         <w:lastRenderedPageBreak/>
-        <w:t xml:space="preserve">только в одном файле — header_footer.html. Аналогично, обновление глобальных стилей или скриптов может быть выполнено централизованно. В учебной практике применение наследования шаблонов продемонстрировало освоение принципа </w:t>
-      </w:r>
-      <w:r>
-        <w:t>“</w:t>
-      </w:r>
-      <w:r>
-        <w:t>Не повторяй себя</w:t>
-      </w:r>
-      <w:r>
-        <w:t>”</w:t>
-      </w:r>
-      <w:r>
-        <w:t xml:space="preserve"> и организации frontend-составляющей веб-приложения на Django.</w:t>
-      </w:r>
-    </w:p>
-    <w:p>
-      <w:r>
-        <w:t>Разберем все основные шаблоны.</w:t>
-      </w:r>
-    </w:p>
-    <w:p>
-      <w:r>
-        <w:t xml:space="preserve">Шаблон main_content.html является центральной точкой входа для пользователей и формирует главную страницу сайта отеля. Шаблон построен вокруг нескольких ключевых блоков, которые наследуют общую структуру из базового шаблона. Доминирующим элементом выступает полноразмерное баннерное изображение, создающее атмосферу и имидж отеля. Ниже располагается форма бронирования, предзаполняющая поля дат заезда и выезда. Завершают </w:t>
-      </w:r>
-      <w:r>
-        <w:t>структуру</w:t>
-      </w:r>
-      <w:r>
-        <w:t xml:space="preserve"> тематические секции, </w:t>
-      </w:r>
-      <w:r>
-        <w:t xml:space="preserve">показывающие </w:t>
-      </w:r>
-      <w:r>
-        <w:t>гостям подборку привлекательных услуг и типов номеров через карточки с изображениями и описаниями, что обеспечивает знакомство с предложением.</w:t>
-      </w:r>
-    </w:p>
-    <w:p>
-      <w:r>
-        <w:t xml:space="preserve">Шаблон services.html реализует страницу каталога всех услуг отеля, применяя принцип сеточного расположения карточек для оптимального использования пространства. Каждая карточка услуги динамически генерируется в цикле на основе QuerySet, полученного из модели Services, и содержит её название, краткое описание, главное изображение и ссылку для перехода к детальной странице. Такой подход обеспечивает представление всего </w:t>
+        <w:t xml:space="preserve">перехода к детальной странице. Такой подход обеспечивает представление всего </w:t>
       </w:r>
       <w:r>
         <w:t>набора</w:t>
@@ -1631,30 +1680,23 @@
     </w:p>
     <w:p>
       <w:r>
-        <w:t xml:space="preserve">Шаблон service-page.html предназначен для отображения информации об одной конкретной услуге и является примером динамического формирования контента целиком на основе данных из базы. Шаблон получает объект service и использует его атрибуты для построения полной страницы: от уникального заголовка и серии тематических разделов с заголовками и параграфами до нескольких специализированных изображений. Эта логика позволяет создавать информационно насыщенные и визуально разнообразные страницы для любых </w:t>
-      </w:r>
+        <w:t>Шаблон service-page.html предназначен для отображения информации об одной конкретной услуге и является примером динамического формирования контента целиком на основе данных из базы. Шаблон получает объект service и использует его атрибуты для построения полной страницы: от уникального заголовка и серии тематических разделов с заголовками и параграфами до нескольких специализированных изображений. Эта логика позволяет создавать информационно насыщенные и визуально разнообразные страницы для любых услуг, управляя контентом исключительно через административную панель Django, без необходимости правки HTML-кода.</w:t>
+      </w:r>
+    </w:p>
+    <w:p>
+      <w:r>
+        <w:t>Шаблон rooms.html отвечает за отображение каталога категорий номеров, используя сеточную верстку, аналогичную странице услуг. Его ключевая особенность — использование данных из модели RoomClasses для автоматического формирования карточек. Каждая карточка включает изображение номера, название класса, набор характеристик, взятых непосредственно из полей модели, а также краткое описание. Таким образом, шаблон наглядно демонстрирует работу системы: данные, хранящиеся в базе, через представление передаются в шаблон, где с помощью языка шаблонов Django преобразуются в готовые HTML-элементы интерфейса.</w:t>
+      </w:r>
+    </w:p>
+    <w:p>
+      <w:r>
+        <w:t>Организация и структура CSS-файлов в проекте следует принципу модульности и разделения ответственности, что облегчает поддержку и развитие кода. Для каждой страницы создан отдельный файл стилей (например, style.css для главной страницы, rooms.css для страницы номеров, services-style.css для услуг), что позволяет изолировать стилевые правила и избежать непреднамеренных side-эффектов. Общие для всех страниц стили, отвечающие за сброс браузерных стилей (null.css) и оформление шапки и подвала (header-footer-style.css), вынесены в отдельные файлы и подключаются в базовом шаблоне. Такой подход соответствует методологии компонентного дизайна и упрощает совместную работу над проектом.</w:t>
+      </w:r>
+    </w:p>
+    <w:p>
       <w:r>
         <w:lastRenderedPageBreak/>
-        <w:t>услуг, управляя контентом исключительно через административную панель Django, без необходимости правки HTML-кода.</w:t>
-      </w:r>
-    </w:p>
-    <w:p>
-      <w:r>
-        <w:t>Шаблон rooms.html отвечает за отображение каталога категорий номеров, используя сеточную верстку, аналогичную странице услуг. Его ключевая особенность — использование данных из модели RoomClasses для автоматического формирования карточек. Каждая карточка включает изображение номера, название класса, набор характеристик, взятых непосредственно из полей модели, а также краткое описание. Таким образом, шаблон наглядно демонстрирует работу системы: данные, хранящиеся в базе, через представление передаются в шаблон, где с помощью языка шаблонов Django преобразуются в готовые HTML-элементы интерфейса.</w:t>
-      </w:r>
-    </w:p>
-    <w:p>
-      <w:r>
-        <w:t>Организация и структура CSS-файлов в проекте следует принципу модульности и разделения ответственности, что облегчает поддержку и развитие кода. Для каждой страницы создан отдельный файл стилей (например, style.css для главной страницы, rooms.css для страницы номеров, services-style.css для услуг), что позволяет изолировать стилевые правила и избежать непреднамеренных side-эффектов. Общие для всех страниц стили, отвечающие за сброс браузерных стилей (null.css) и оформление шапки и подвала (header-footer-style.css), вынесены в отдельные файлы и подключаются в базовом шаблоне. Такой подход соответствует методологии компонентного дизайна и упрощает совместную работу над проектом.</w:t>
-      </w:r>
-    </w:p>
-    <w:p>
-      <w:r>
-        <w:t xml:space="preserve">Использование CSS Grid и Flexbox для построения макетов является ключевой особенностью вёрстки. Для создания сеток карточек на страницах услуг и номеров применяется CSS Grid Layout, что позволяет точно контролировать расположение элементов по двум осям и создавать адаптивные сетки с минимальным кодом. Например, в services-style.css свойство grid-template-columns: 1fr 1fr; формирует двухколоночную сетку, равномерно распределяющую доступное пространство. Для выравнивания и распределения элементов внутри блоков (например, в шапке, подвале или внутри карточек) активно используется Flexbox, что обеспечивает гибкость и отзывчивость </w:t>
-      </w:r>
-      <w:r>
-        <w:lastRenderedPageBreak/>
-        <w:t>интерфейса. Комбинирование этих двух технологий позволяет создавать сложные, современные макеты, которые корректно отображаются на различных устройствах.</w:t>
+        <w:t>Использование CSS Grid и Flexbox для построения макетов является ключевой особенностью вёрстки. Для создания сеток карточек на страницах услуг и номеров применяется CSS Grid Layout, что позволяет точно контролировать расположение элементов по двум осям и создавать адаптивные сетки с минимальным кодом. Например, в services-style.css свойство grid-template-columns: 1fr 1fr; формирует двухколоночную сетку, равномерно распределяющую доступное пространство. Для выравнивания и распределения элементов внутри блоков (например, в шапке, подвале или внутри карточек) активно используется Flexbox, что обеспечивает гибкость и отзывчивость интерфейса. Комбинирование этих двух технологий позволяет создавать сложные, современные макеты, которые корректно отображаются на различных устройствах.</w:t>
       </w:r>
     </w:p>
     <w:p>
@@ -3591,6 +3633,24 @@
 </a:theme>
 </file>
 
+<file path=word/webextensions/taskpanes.xml><?xml version="1.0" encoding="utf-8"?>
+<wetp:taskpanes xmlns:wetp="http://schemas.microsoft.com/office/webextensions/taskpanes/2010/11">
+  <wetp:taskpane dockstate="right" visibility="0" width="438" row="2">
+    <wetp:webextensionref xmlns:r="http://schemas.openxmlformats.org/officeDocument/2006/relationships" r:id="rId1"/>
+  </wetp:taskpane>
+</wetp:taskpanes>
+</file>
+
+<file path=word/webextensions/webextension1.xml><?xml version="1.0" encoding="utf-8"?>
+<we:webextension xmlns:we="http://schemas.microsoft.com/office/webextensions/webextension/2010/11" id="{C08B458A-117F-49AD-A341-65D3C395CAC8}">
+  <we:reference id="wa104099688" version="1.3.0.0" store="en-US" storeType="OMEX"/>
+  <we:alternateReferences/>
+  <we:properties/>
+  <we:bindings/>
+  <we:snapshot xmlns:r="http://schemas.openxmlformats.org/officeDocument/2006/relationships"/>
+</we:webextension>
+</file>
+
 <file path=customXml/item1.xml><?xml version="1.0" encoding="utf-8"?>
 <b:Sources xmlns:b="http://schemas.openxmlformats.org/officeDocument/2006/bibliography" xmlns="http://schemas.openxmlformats.org/officeDocument/2006/bibliography" SelectedStyle="\APASixthEditionOfficeOnline.xsl" StyleName="APA" Version="6"/>
 </file>

</xml_diff>